<commit_message>
Pieniä päivityksiä (versio 0.1)
git-svn-id: https://svn.kapsi.fi/jpa/optofidelity/tvg@1099 e3a754e5-d11d-0410-8d38-ebb782a927b9
</commit_message>
<xml_diff>
--- a/trunk/doc/tvg_manual.docx
+++ b/trunk/doc/tvg_manual.docx
@@ -53,18 +53,32 @@
         </w:rPr>
         <w:t>User Manual</w:t>
       </w:r>
-    </w:p>
-    <w:p>
-      <w:pPr>
-        <w:rPr>
-          <w:lang w:val="en-US"/>
-        </w:rPr>
-      </w:pPr>
-      <w:r>
-        <w:rPr>
-          <w:lang w:val="en-US"/>
-        </w:rPr>
-        <w:t>OFTVG is an application that is used to add synchronization and frame id markers to video streams. It generates test videos where each video frame can be uniquely and automatically identified.</w:t>
+      <w:r>
+        <w:rPr>
+          <w:lang w:val="en-US"/>
+        </w:rPr>
+        <w:t xml:space="preserve"> Version 0.1</w:t>
+      </w:r>
+    </w:p>
+    <w:p>
+      <w:pPr>
+        <w:rPr>
+          <w:lang w:val="en-US"/>
+        </w:rPr>
+      </w:pPr>
+      <w:r>
+        <w:rPr>
+          <w:lang w:val="en-US"/>
+        </w:rPr>
+        <w:t>OFTVG is an application that is used to add synchronization a</w:t>
+      </w:r>
+      <w:bookmarkStart w:id="0" w:name="_GoBack"/>
+      <w:bookmarkEnd w:id="0"/>
+      <w:r>
+        <w:rPr>
+          <w:lang w:val="en-US"/>
+        </w:rPr>
+        <w:t>nd frame id markers to video streams. It generates test videos where each video frame can be uniquely and automatically identified.</w:t>
       </w:r>
     </w:p>
     <w:p>
@@ -1127,6 +1141,152 @@
               <w:rPr>
                 <w:lang w:val="en-US"/>
               </w:rPr>
+              <w:t>Uncompressed</w:t>
+            </w:r>
+            <w:r>
+              <w:rPr>
+                <w:lang w:val="en-US"/>
+              </w:rPr>
+              <w:t xml:space="preserve"> YUV</w:t>
+            </w:r>
+          </w:p>
+        </w:tc>
+        <w:tc>
+          <w:tcPr>
+            <w:tcW w:w="2032" w:type="dxa"/>
+          </w:tcPr>
+          <w:p>
+            <w:pPr>
+              <w:rPr>
+                <w:lang w:val="en-US"/>
+              </w:rPr>
+            </w:pPr>
+            <w:r>
+              <w:rPr>
+                <w:lang w:val="en-US"/>
+              </w:rPr>
+              <w:t>video/x-raw-</w:t>
+            </w:r>
+            <w:proofErr w:type="spellStart"/>
+            <w:r>
+              <w:rPr>
+                <w:lang w:val="en-US"/>
+              </w:rPr>
+              <w:t>yuv</w:t>
+            </w:r>
+            <w:proofErr w:type="spellEnd"/>
+          </w:p>
+        </w:tc>
+        <w:tc>
+          <w:tcPr>
+            <w:tcW w:w="1417" w:type="dxa"/>
+          </w:tcPr>
+          <w:p>
+            <w:pPr>
+              <w:rPr>
+                <w:lang w:val="en-US"/>
+              </w:rPr>
+            </w:pPr>
+          </w:p>
+        </w:tc>
+        <w:tc>
+          <w:tcPr>
+            <w:tcW w:w="4725" w:type="dxa"/>
+          </w:tcPr>
+          <w:p>
+            <w:pPr>
+              <w:rPr>
+                <w:lang w:val="en-US"/>
+              </w:rPr>
+            </w:pPr>
+          </w:p>
+        </w:tc>
+      </w:tr>
+      <w:tr>
+        <w:tc>
+          <w:tcPr>
+            <w:tcW w:w="2471" w:type="dxa"/>
+          </w:tcPr>
+          <w:p>
+            <w:pPr>
+              <w:rPr>
+                <w:lang w:val="en-US"/>
+              </w:rPr>
+            </w:pPr>
+            <w:r>
+              <w:rPr>
+                <w:lang w:val="en-US"/>
+              </w:rPr>
+              <w:t>Uncompressed RGB</w:t>
+            </w:r>
+          </w:p>
+        </w:tc>
+        <w:tc>
+          <w:tcPr>
+            <w:tcW w:w="2032" w:type="dxa"/>
+          </w:tcPr>
+          <w:p>
+            <w:pPr>
+              <w:rPr>
+                <w:lang w:val="en-US"/>
+              </w:rPr>
+            </w:pPr>
+            <w:r>
+              <w:rPr>
+                <w:lang w:val="en-US"/>
+              </w:rPr>
+              <w:t>video/x-raw-</w:t>
+            </w:r>
+            <w:proofErr w:type="spellStart"/>
+            <w:r>
+              <w:rPr>
+                <w:lang w:val="en-US"/>
+              </w:rPr>
+              <w:t>rgb</w:t>
+            </w:r>
+            <w:proofErr w:type="spellEnd"/>
+          </w:p>
+        </w:tc>
+        <w:tc>
+          <w:tcPr>
+            <w:tcW w:w="1417" w:type="dxa"/>
+          </w:tcPr>
+          <w:p>
+            <w:pPr>
+              <w:rPr>
+                <w:lang w:val="en-US"/>
+              </w:rPr>
+            </w:pPr>
+          </w:p>
+        </w:tc>
+        <w:tc>
+          <w:tcPr>
+            <w:tcW w:w="4725" w:type="dxa"/>
+          </w:tcPr>
+          <w:p>
+            <w:pPr>
+              <w:rPr>
+                <w:lang w:val="en-US"/>
+              </w:rPr>
+            </w:pPr>
+          </w:p>
+        </w:tc>
+      </w:tr>
+      <w:tr>
+        <w:tc>
+          <w:tcPr>
+            <w:tcW w:w="2471" w:type="dxa"/>
+          </w:tcPr>
+          <w:p>
+            <w:pPr>
+              <w:rPr>
+                <w:lang w:val="en-US"/>
+              </w:rPr>
+            </w:pPr>
+            <w:r>
+              <w:rPr>
+                <w:lang w:val="en-US"/>
+              </w:rPr>
               <w:t>H.264 video</w:t>
             </w:r>
           </w:p>
@@ -2753,6 +2913,7 @@
         <w:rPr>
           <w:lang w:val="en-US"/>
         </w:rPr>
+        <w:lastRenderedPageBreak/>
         <w:t>The repeat count can be 1 or larger.</w:t>
       </w:r>
     </w:p>
@@ -2767,7 +2928,6 @@
         <w:rPr>
           <w:lang w:val="en-US"/>
         </w:rPr>
-        <w:lastRenderedPageBreak/>
         <w:t>Generation of c</w:t>
       </w:r>
       <w:r>
@@ -3380,6 +3540,385 @@
         <w:rPr>
           <w:lang w:val="en-US"/>
         </w:rPr>
+        <w:t>Audio support</w:t>
+      </w:r>
+    </w:p>
+    <w:p>
+      <w:pPr>
+        <w:rPr>
+          <w:lang w:val="en-US"/>
+        </w:rPr>
+      </w:pPr>
+      <w:r>
+        <w:rPr>
+          <w:lang w:val="en-US"/>
+        </w:rPr>
+        <w:t>Audio support is not currently implemented, but will be added in a future release.</w:t>
+      </w:r>
+      <w:r>
+        <w:rPr>
+          <w:lang w:val="en-US"/>
+        </w:rPr>
+        <w:t xml:space="preserve"> The input video may contain audio, but it will not be included in the output video.</w:t>
+      </w:r>
+    </w:p>
+    <w:p>
+      <w:pPr>
+        <w:pStyle w:val="Heading1"/>
+        <w:rPr>
+          <w:lang w:val="en-US"/>
+        </w:rPr>
+      </w:pPr>
+      <w:r>
+        <w:rPr>
+          <w:lang w:val="en-US"/>
+        </w:rPr>
+        <w:lastRenderedPageBreak/>
+        <w:t>Details on the implementation</w:t>
+      </w:r>
+    </w:p>
+    <w:p>
+      <w:pPr>
+        <w:rPr>
+          <w:lang w:val="en-US"/>
+        </w:rPr>
+      </w:pPr>
+      <w:r>
+        <w:rPr>
+          <w:lang w:val="en-US"/>
+        </w:rPr>
+        <w:t xml:space="preserve">The </w:t>
+      </w:r>
+      <w:r>
+        <w:rPr>
+          <w:b/>
+          <w:lang w:val="en-US"/>
+        </w:rPr>
+        <w:t>Run_TVG.bat</w:t>
+      </w:r>
+      <w:r>
+        <w:rPr>
+          <w:b/>
+          <w:lang w:val="en-US"/>
+        </w:rPr>
+        <w:t xml:space="preserve"> </w:t>
+      </w:r>
+      <w:r>
+        <w:rPr>
+          <w:lang w:val="en-US"/>
+        </w:rPr>
+        <w:t xml:space="preserve">script uses the </w:t>
+      </w:r>
+      <w:proofErr w:type="spellStart"/>
+      <w:r>
+        <w:rPr>
+          <w:lang w:val="en-US"/>
+        </w:rPr>
+        <w:t>GStreamer</w:t>
+      </w:r>
+      <w:proofErr w:type="spellEnd"/>
+      <w:r>
+        <w:rPr>
+          <w:lang w:val="en-US"/>
+        </w:rPr>
+        <w:t xml:space="preserve"> </w:t>
+      </w:r>
+      <w:proofErr w:type="spellStart"/>
+      <w:r>
+        <w:rPr>
+          <w:b/>
+          <w:lang w:val="en-US"/>
+        </w:rPr>
+        <w:t>gst</w:t>
+      </w:r>
+      <w:proofErr w:type="spellEnd"/>
+      <w:r>
+        <w:rPr>
+          <w:b/>
+          <w:lang w:val="en-US"/>
+        </w:rPr>
+        <w:t>-launch</w:t>
+      </w:r>
+      <w:r>
+        <w:rPr>
+          <w:b/>
+          <w:lang w:val="en-US"/>
+        </w:rPr>
+        <w:t xml:space="preserve"> </w:t>
+      </w:r>
+      <w:r>
+        <w:rPr>
+          <w:lang w:val="en-US"/>
+        </w:rPr>
+        <w:t>command for launching the custom TVG plugin and compressing the video. The actual command is at the end of the script, and uses variables defined earlier in the file. Normally editing the variables is enough, but below is some basic information about the structure to aid in development.</w:t>
+      </w:r>
+    </w:p>
+    <w:p>
+      <w:pPr>
+        <w:rPr>
+          <w:lang w:val="en-US"/>
+        </w:rPr>
+      </w:pPr>
+      <w:r>
+        <w:rPr>
+          <w:lang w:val="en-US"/>
+        </w:rPr>
+        <w:t xml:space="preserve">In </w:t>
+      </w:r>
+      <w:proofErr w:type="spellStart"/>
+      <w:r>
+        <w:rPr>
+          <w:b/>
+          <w:lang w:val="en-US"/>
+        </w:rPr>
+        <w:t>gst</w:t>
+      </w:r>
+      <w:proofErr w:type="spellEnd"/>
+      <w:r>
+        <w:rPr>
+          <w:b/>
+          <w:lang w:val="en-US"/>
+        </w:rPr>
+        <w:t>-launch</w:t>
+      </w:r>
+      <w:r>
+        <w:rPr>
+          <w:lang w:val="en-US"/>
+        </w:rPr>
+        <w:t>, a pipeline is defined as a set of elements separated by exclamation point: “</w:t>
+      </w:r>
+      <w:proofErr w:type="gramStart"/>
+      <w:r>
+        <w:rPr>
+          <w:b/>
+          <w:lang w:val="en-US"/>
+        </w:rPr>
+        <w:t>element1 !</w:t>
+      </w:r>
+      <w:proofErr w:type="gramEnd"/>
+      <w:r>
+        <w:rPr>
+          <w:b/>
+          <w:lang w:val="en-US"/>
+        </w:rPr>
+        <w:t xml:space="preserve"> </w:t>
+      </w:r>
+      <w:proofErr w:type="gramStart"/>
+      <w:r>
+        <w:rPr>
+          <w:b/>
+          <w:lang w:val="en-US"/>
+        </w:rPr>
+        <w:t>element2 !</w:t>
+      </w:r>
+      <w:proofErr w:type="gramEnd"/>
+      <w:r>
+        <w:rPr>
+          <w:b/>
+          <w:lang w:val="en-US"/>
+        </w:rPr>
+        <w:t xml:space="preserve"> element3</w:t>
+      </w:r>
+      <w:r>
+        <w:rPr>
+          <w:lang w:val="en-US"/>
+        </w:rPr>
+        <w:t>”</w:t>
+      </w:r>
+      <w:r>
+        <w:rPr>
+          <w:lang w:val="en-US"/>
+        </w:rPr>
+        <w:t>. After each element, there can be any number of property values: “</w:t>
+      </w:r>
+      <w:r>
+        <w:rPr>
+          <w:b/>
+          <w:lang w:val="en-US"/>
+        </w:rPr>
+        <w:t>element property1=value1 …</w:t>
+      </w:r>
+      <w:proofErr w:type="gramStart"/>
+      <w:r>
+        <w:rPr>
+          <w:lang w:val="en-US"/>
+        </w:rPr>
+        <w:t>”.</w:t>
+      </w:r>
+      <w:proofErr w:type="gramEnd"/>
+      <w:r>
+        <w:rPr>
+          <w:lang w:val="en-US"/>
+        </w:rPr>
+        <w:t xml:space="preserve"> The basic pipeline flows from a </w:t>
+      </w:r>
+      <w:proofErr w:type="spellStart"/>
+      <w:r>
+        <w:rPr>
+          <w:b/>
+          <w:lang w:val="en-US"/>
+        </w:rPr>
+        <w:t>filesrc</w:t>
+      </w:r>
+      <w:proofErr w:type="spellEnd"/>
+      <w:r>
+        <w:rPr>
+          <w:b/>
+          <w:lang w:val="en-US"/>
+        </w:rPr>
+        <w:t xml:space="preserve"> </w:t>
+      </w:r>
+      <w:r>
+        <w:rPr>
+          <w:lang w:val="en-US"/>
+        </w:rPr>
+        <w:t xml:space="preserve">(file reader) up to </w:t>
+      </w:r>
+      <w:proofErr w:type="spellStart"/>
+      <w:r>
+        <w:rPr>
+          <w:b/>
+          <w:lang w:val="en-US"/>
+        </w:rPr>
+        <w:t>filesink</w:t>
+      </w:r>
+      <w:proofErr w:type="spellEnd"/>
+      <w:r>
+        <w:rPr>
+          <w:lang w:val="en-US"/>
+        </w:rPr>
+        <w:t xml:space="preserve"> (file writer). The names of the compression and container elements come directly from the variables </w:t>
+      </w:r>
+      <w:r>
+        <w:rPr>
+          <w:b/>
+          <w:lang w:val="en-US"/>
+        </w:rPr>
+        <w:t xml:space="preserve">%COMPRESSION% </w:t>
+      </w:r>
+      <w:r>
+        <w:rPr>
+          <w:lang w:val="en-US"/>
+        </w:rPr>
+        <w:t xml:space="preserve">and </w:t>
+      </w:r>
+      <w:r>
+        <w:rPr>
+          <w:b/>
+          <w:lang w:val="en-US"/>
+        </w:rPr>
+        <w:t>%CONTAINER%</w:t>
+      </w:r>
+      <w:r>
+        <w:rPr>
+          <w:lang w:val="en-US"/>
+        </w:rPr>
+        <w:t>. Therefore any attributes for them can be added after the SET= statements.</w:t>
+      </w:r>
+    </w:p>
+    <w:p>
+      <w:pPr>
+        <w:rPr>
+          <w:lang w:val="en-US"/>
+        </w:rPr>
+      </w:pPr>
+      <w:r>
+        <w:rPr>
+          <w:lang w:val="en-US"/>
+        </w:rPr>
+        <w:t xml:space="preserve">More documentation on the relevant </w:t>
+      </w:r>
+      <w:proofErr w:type="spellStart"/>
+      <w:r>
+        <w:rPr>
+          <w:lang w:val="en-US"/>
+        </w:rPr>
+        <w:t>gstreamer</w:t>
+      </w:r>
+      <w:proofErr w:type="spellEnd"/>
+      <w:r>
+        <w:rPr>
+          <w:lang w:val="en-US"/>
+        </w:rPr>
+        <w:t xml:space="preserve"> parts can be found here:</w:t>
+      </w:r>
+    </w:p>
+    <w:p>
+      <w:pPr>
+        <w:rPr>
+          <w:lang w:val="en-US"/>
+        </w:rPr>
+      </w:pPr>
+      <w:hyperlink r:id="rId9" w:history="1">
+        <w:r>
+          <w:rPr>
+            <w:rStyle w:val="Hyperlink"/>
+            <w:lang w:val="en-US"/>
+          </w:rPr>
+          <w:t>http://linux.die.net/man/1/gst-launch-0.10</w:t>
+        </w:r>
+      </w:hyperlink>
+      <w:r>
+        <w:rPr>
+          <w:lang w:val="en-US"/>
+        </w:rPr>
+        <w:t xml:space="preserve"> (</w:t>
+      </w:r>
+      <w:proofErr w:type="spellStart"/>
+      <w:r>
+        <w:rPr>
+          <w:lang w:val="en-US"/>
+        </w:rPr>
+        <w:t>gst</w:t>
+      </w:r>
+      <w:proofErr w:type="spellEnd"/>
+      <w:r>
+        <w:rPr>
+          <w:lang w:val="en-US"/>
+        </w:rPr>
+        <w:t>-launch command</w:t>
+      </w:r>
+      <w:proofErr w:type="gramStart"/>
+      <w:r>
+        <w:rPr>
+          <w:lang w:val="en-US"/>
+        </w:rPr>
+        <w:t>)</w:t>
+      </w:r>
+      <w:proofErr w:type="gramEnd"/>
+      <w:r>
+        <w:rPr>
+          <w:lang w:val="en-US"/>
+        </w:rPr>
+        <w:br/>
+      </w:r>
+      <w:hyperlink r:id="rId10" w:history="1">
+        <w:r>
+          <w:rPr>
+            <w:rStyle w:val="Hyperlink"/>
+            <w:lang w:val="en-US"/>
+          </w:rPr>
+          <w:t>http://gstreamer.freedesktop.org/data/doc/gstreamer/head/gst-plugins-ugly-plugins/html/gst-plugins-ugly-plugins-x264enc.html</w:t>
+        </w:r>
+      </w:hyperlink>
+      <w:r>
+        <w:rPr>
+          <w:lang w:val="en-US"/>
+        </w:rPr>
+        <w:t xml:space="preserve"> (x264enc encoder)</w:t>
+      </w:r>
+    </w:p>
+    <w:p>
+      <w:pPr>
+        <w:pStyle w:val="Heading1"/>
+        <w:rPr>
+          <w:lang w:val="en-US"/>
+        </w:rPr>
+      </w:pPr>
+      <w:r>
+        <w:rPr>
+          <w:lang w:val="en-US"/>
+        </w:rPr>
         <w:t>Troubleshooting</w:t>
       </w:r>
     </w:p>
@@ -3493,8 +4032,93 @@
           <w:lang w:val="en-US"/>
         </w:rPr>
       </w:pPr>
-      <w:bookmarkStart w:id="0" w:name="_GoBack"/>
-      <w:bookmarkEnd w:id="0"/>
+      <w:r>
+        <w:rPr>
+          <w:lang w:val="en-US"/>
+        </w:rPr>
+        <w:t xml:space="preserve">If the cause of the error is not found, please </w:t>
+      </w:r>
+      <w:proofErr w:type="spellStart"/>
+      <w:r>
+        <w:rPr>
+          <w:lang w:val="en-US"/>
+        </w:rPr>
+        <w:t>contant</w:t>
+      </w:r>
+      <w:proofErr w:type="spellEnd"/>
+      <w:r>
+        <w:rPr>
+          <w:lang w:val="en-US"/>
+        </w:rPr>
+        <w:t xml:space="preserve"> the software vendor and provide the following information:</w:t>
+      </w:r>
+    </w:p>
+    <w:p>
+      <w:pPr>
+        <w:pStyle w:val="ListParagraph"/>
+        <w:numPr>
+          <w:ilvl w:val="0"/>
+          <w:numId w:val="2"/>
+        </w:numPr>
+        <w:rPr>
+          <w:lang w:val="en-US"/>
+        </w:rPr>
+      </w:pPr>
+      <w:r>
+        <w:rPr>
+          <w:lang w:val="en-US"/>
+        </w:rPr>
+        <w:t>The error message displayed on the screen.</w:t>
+      </w:r>
+    </w:p>
+    <w:p>
+      <w:pPr>
+        <w:pStyle w:val="ListParagraph"/>
+        <w:numPr>
+          <w:ilvl w:val="0"/>
+          <w:numId w:val="2"/>
+        </w:numPr>
+        <w:rPr>
+          <w:lang w:val="en-US"/>
+        </w:rPr>
+      </w:pPr>
+      <w:r>
+        <w:rPr>
+          <w:lang w:val="en-US"/>
+        </w:rPr>
+        <w:t>The Run_TVG.bat you are using.</w:t>
+      </w:r>
+    </w:p>
+    <w:p>
+      <w:pPr>
+        <w:pStyle w:val="ListParagraph"/>
+        <w:numPr>
+          <w:ilvl w:val="0"/>
+          <w:numId w:val="2"/>
+        </w:numPr>
+        <w:rPr>
+          <w:lang w:val="en-US"/>
+        </w:rPr>
+      </w:pPr>
+      <w:r>
+        <w:rPr>
+          <w:lang w:val="en-US"/>
+        </w:rPr>
+        <w:t xml:space="preserve">Contents of the </w:t>
+      </w:r>
+      <w:r>
+        <w:rPr>
+          <w:b/>
+          <w:lang w:val="en-US"/>
+        </w:rPr>
+        <w:t>debug</w:t>
+      </w:r>
+      <w:r>
+        <w:rPr>
+          <w:lang w:val="en-US"/>
+        </w:rPr>
+        <w:t xml:space="preserve"> folder.</w:t>
+      </w:r>
     </w:p>
     <w:sectPr>
       <w:pgSz w:w="11906" w:h="16838"/>
@@ -3509,6 +4133,208 @@
 <file path=word/numbering.xml><?xml version="1.0" encoding="utf-8"?>
 <w:numbering xmlns:wpc="http://schemas.microsoft.com/office/word/2010/wordprocessingCanvas" xmlns:mc="http://schemas.openxmlformats.org/markup-compatibility/2006" xmlns:o="urn:schemas-microsoft-com:office:office" xmlns:r="http://schemas.openxmlformats.org/officeDocument/2006/relationships" xmlns:m="http://schemas.openxmlformats.org/officeDocument/2006/math" xmlns:v="urn:schemas-microsoft-com:vml" xmlns:wp14="http://schemas.microsoft.com/office/word/2010/wordprocessingDrawing" xmlns:wp="http://schemas.openxmlformats.org/drawingml/2006/wordprocessingDrawing" xmlns:w10="urn:schemas-microsoft-com:office:word" xmlns:w="http://schemas.openxmlformats.org/wordprocessingml/2006/main" xmlns:w14="http://schemas.microsoft.com/office/word/2010/wordml" xmlns:wpg="http://schemas.microsoft.com/office/word/2010/wordprocessingGroup" xmlns:wpi="http://schemas.microsoft.com/office/word/2010/wordprocessingInk" xmlns:wne="http://schemas.microsoft.com/office/word/2006/wordml" xmlns:wps="http://schemas.microsoft.com/office/word/2010/wordprocessingShape" mc:Ignorable="w14 wp14">
   <w:abstractNum w:abstractNumId="0">
+    <w:nsid w:val="0CF37CEB"/>
+    <w:multiLevelType w:val="hybridMultilevel"/>
+    <w:tmpl w:val="A3CA088A"/>
+    <w:lvl w:ilvl="0" w:tplc="98C080BC">
+      <w:start w:val="1"/>
+      <w:numFmt w:val="decimal"/>
+      <w:lvlText w:val="%1."/>
+      <w:lvlJc w:val="left"/>
+      <w:pPr>
+        <w:ind w:left="720" w:hanging="360"/>
+      </w:pPr>
+    </w:lvl>
+    <w:lvl w:ilvl="1" w:tplc="040B0019" w:tentative="1">
+      <w:start w:val="1"/>
+      <w:numFmt w:val="lowerLetter"/>
+      <w:lvlText w:val="%2."/>
+      <w:lvlJc w:val="left"/>
+      <w:pPr>
+        <w:ind w:left="1440" w:hanging="360"/>
+      </w:pPr>
+    </w:lvl>
+    <w:lvl w:ilvl="2" w:tplc="040B001B" w:tentative="1">
+      <w:start w:val="1"/>
+      <w:numFmt w:val="lowerRoman"/>
+      <w:lvlText w:val="%3."/>
+      <w:lvlJc w:val="right"/>
+      <w:pPr>
+        <w:ind w:left="2160" w:hanging="180"/>
+      </w:pPr>
+    </w:lvl>
+    <w:lvl w:ilvl="3" w:tplc="040B000F" w:tentative="1">
+      <w:start w:val="1"/>
+      <w:numFmt w:val="decimal"/>
+      <w:lvlText w:val="%4."/>
+      <w:lvlJc w:val="left"/>
+      <w:pPr>
+        <w:ind w:left="2880" w:hanging="360"/>
+      </w:pPr>
+    </w:lvl>
+    <w:lvl w:ilvl="4" w:tplc="040B0019" w:tentative="1">
+      <w:start w:val="1"/>
+      <w:numFmt w:val="lowerLetter"/>
+      <w:lvlText w:val="%5."/>
+      <w:lvlJc w:val="left"/>
+      <w:pPr>
+        <w:ind w:left="3600" w:hanging="360"/>
+      </w:pPr>
+    </w:lvl>
+    <w:lvl w:ilvl="5" w:tplc="040B001B" w:tentative="1">
+      <w:start w:val="1"/>
+      <w:numFmt w:val="lowerRoman"/>
+      <w:lvlText w:val="%6."/>
+      <w:lvlJc w:val="right"/>
+      <w:pPr>
+        <w:ind w:left="4320" w:hanging="180"/>
+      </w:pPr>
+    </w:lvl>
+    <w:lvl w:ilvl="6" w:tplc="040B000F" w:tentative="1">
+      <w:start w:val="1"/>
+      <w:numFmt w:val="decimal"/>
+      <w:lvlText w:val="%7."/>
+      <w:lvlJc w:val="left"/>
+      <w:pPr>
+        <w:ind w:left="5040" w:hanging="360"/>
+      </w:pPr>
+    </w:lvl>
+    <w:lvl w:ilvl="7" w:tplc="040B0019" w:tentative="1">
+      <w:start w:val="1"/>
+      <w:numFmt w:val="lowerLetter"/>
+      <w:lvlText w:val="%8."/>
+      <w:lvlJc w:val="left"/>
+      <w:pPr>
+        <w:ind w:left="5760" w:hanging="360"/>
+      </w:pPr>
+    </w:lvl>
+    <w:lvl w:ilvl="8" w:tplc="040B001B" w:tentative="1">
+      <w:start w:val="1"/>
+      <w:numFmt w:val="lowerRoman"/>
+      <w:lvlText w:val="%9."/>
+      <w:lvlJc w:val="right"/>
+      <w:pPr>
+        <w:ind w:left="6480" w:hanging="180"/>
+      </w:pPr>
+    </w:lvl>
+  </w:abstractNum>
+  <w:abstractNum w:abstractNumId="1">
+    <w:nsid w:val="2C3943AF"/>
+    <w:multiLevelType w:val="multilevel"/>
+    <w:tmpl w:val="604A82AA"/>
+    <w:lvl w:ilvl="0">
+      <w:start w:val="1"/>
+      <w:numFmt w:val="decimal"/>
+      <w:pStyle w:val="Heading1"/>
+      <w:lvlText w:val="%1."/>
+      <w:lvlJc w:val="left"/>
+      <w:pPr>
+        <w:ind w:left="360" w:hanging="360"/>
+      </w:pPr>
+      <w:rPr>
+        <w:rFonts w:hint="default"/>
+      </w:rPr>
+    </w:lvl>
+    <w:lvl w:ilvl="1">
+      <w:start w:val="1"/>
+      <w:numFmt w:val="decimal"/>
+      <w:pStyle w:val="Heading2"/>
+      <w:lvlText w:val="%1.%2."/>
+      <w:lvlJc w:val="left"/>
+      <w:pPr>
+        <w:ind w:left="720" w:hanging="360"/>
+      </w:pPr>
+      <w:rPr>
+        <w:rFonts w:hint="default"/>
+      </w:rPr>
+    </w:lvl>
+    <w:lvl w:ilvl="2">
+      <w:start w:val="1"/>
+      <w:numFmt w:val="decimal"/>
+      <w:pStyle w:val="Heading3"/>
+      <w:lvlText w:val="%1.%2.%3."/>
+      <w:lvlJc w:val="left"/>
+      <w:pPr>
+        <w:ind w:left="1080" w:hanging="360"/>
+      </w:pPr>
+      <w:rPr>
+        <w:rFonts w:hint="default"/>
+      </w:rPr>
+    </w:lvl>
+    <w:lvl w:ilvl="3">
+      <w:start w:val="1"/>
+      <w:numFmt w:val="decimal"/>
+      <w:lvlText w:val="(%4)"/>
+      <w:lvlJc w:val="left"/>
+      <w:pPr>
+        <w:ind w:left="1440" w:hanging="360"/>
+      </w:pPr>
+      <w:rPr>
+        <w:rFonts w:hint="default"/>
+      </w:rPr>
+    </w:lvl>
+    <w:lvl w:ilvl="4">
+      <w:start w:val="1"/>
+      <w:numFmt w:val="lowerLetter"/>
+      <w:lvlText w:val="(%5)"/>
+      <w:lvlJc w:val="left"/>
+      <w:pPr>
+        <w:ind w:left="1800" w:hanging="360"/>
+      </w:pPr>
+      <w:rPr>
+        <w:rFonts w:hint="default"/>
+      </w:rPr>
+    </w:lvl>
+    <w:lvl w:ilvl="5">
+      <w:start w:val="1"/>
+      <w:numFmt w:val="lowerRoman"/>
+      <w:lvlText w:val="(%6)"/>
+      <w:lvlJc w:val="left"/>
+      <w:pPr>
+        <w:ind w:left="2160" w:hanging="360"/>
+      </w:pPr>
+      <w:rPr>
+        <w:rFonts w:hint="default"/>
+      </w:rPr>
+    </w:lvl>
+    <w:lvl w:ilvl="6">
+      <w:start w:val="1"/>
+      <w:numFmt w:val="decimal"/>
+      <w:lvlText w:val="%7."/>
+      <w:lvlJc w:val="left"/>
+      <w:pPr>
+        <w:ind w:left="2520" w:hanging="360"/>
+      </w:pPr>
+      <w:rPr>
+        <w:rFonts w:hint="default"/>
+      </w:rPr>
+    </w:lvl>
+    <w:lvl w:ilvl="7">
+      <w:start w:val="1"/>
+      <w:numFmt w:val="lowerLetter"/>
+      <w:lvlText w:val="%8."/>
+      <w:lvlJc w:val="left"/>
+      <w:pPr>
+        <w:ind w:left="2880" w:hanging="360"/>
+      </w:pPr>
+      <w:rPr>
+        <w:rFonts w:hint="default"/>
+      </w:rPr>
+    </w:lvl>
+    <w:lvl w:ilvl="8">
+      <w:start w:val="1"/>
+      <w:numFmt w:val="lowerRoman"/>
+      <w:lvlText w:val="%9."/>
+      <w:lvlJc w:val="left"/>
+      <w:pPr>
+        <w:ind w:left="3240" w:hanging="360"/>
+      </w:pPr>
+      <w:rPr>
+        <w:rFonts w:hint="default"/>
+      </w:rPr>
+    </w:lvl>
+  </w:abstractNum>
+  <w:abstractNum w:abstractNumId="2">
     <w:nsid w:val="33D76FD7"/>
     <w:multiLevelType w:val="hybridMultilevel"/>
     <w:tmpl w:val="A8DC827C"/>
@@ -3597,8 +4423,192 @@
       </w:pPr>
     </w:lvl>
   </w:abstractNum>
+  <w:abstractNum w:abstractNumId="3">
+    <w:nsid w:val="498F34EA"/>
+    <w:multiLevelType w:val="hybridMultilevel"/>
+    <w:tmpl w:val="DD8E4418"/>
+    <w:lvl w:ilvl="0" w:tplc="9FE49E5A">
+      <w:start w:val="1"/>
+      <w:numFmt w:val="decimal"/>
+      <w:lvlText w:val="%1."/>
+      <w:lvlJc w:val="left"/>
+      <w:pPr>
+        <w:ind w:left="720" w:hanging="360"/>
+      </w:pPr>
+    </w:lvl>
+    <w:lvl w:ilvl="1" w:tplc="040B0019" w:tentative="1">
+      <w:start w:val="1"/>
+      <w:numFmt w:val="lowerLetter"/>
+      <w:lvlText w:val="%2."/>
+      <w:lvlJc w:val="left"/>
+      <w:pPr>
+        <w:ind w:left="1440" w:hanging="360"/>
+      </w:pPr>
+    </w:lvl>
+    <w:lvl w:ilvl="2" w:tplc="040B001B" w:tentative="1">
+      <w:start w:val="1"/>
+      <w:numFmt w:val="lowerRoman"/>
+      <w:lvlText w:val="%3."/>
+      <w:lvlJc w:val="right"/>
+      <w:pPr>
+        <w:ind w:left="2160" w:hanging="180"/>
+      </w:pPr>
+    </w:lvl>
+    <w:lvl w:ilvl="3" w:tplc="040B000F" w:tentative="1">
+      <w:start w:val="1"/>
+      <w:numFmt w:val="decimal"/>
+      <w:lvlText w:val="%4."/>
+      <w:lvlJc w:val="left"/>
+      <w:pPr>
+        <w:ind w:left="2880" w:hanging="360"/>
+      </w:pPr>
+    </w:lvl>
+    <w:lvl w:ilvl="4" w:tplc="040B0019" w:tentative="1">
+      <w:start w:val="1"/>
+      <w:numFmt w:val="lowerLetter"/>
+      <w:lvlText w:val="%5."/>
+      <w:lvlJc w:val="left"/>
+      <w:pPr>
+        <w:ind w:left="3600" w:hanging="360"/>
+      </w:pPr>
+    </w:lvl>
+    <w:lvl w:ilvl="5" w:tplc="040B001B" w:tentative="1">
+      <w:start w:val="1"/>
+      <w:numFmt w:val="lowerRoman"/>
+      <w:lvlText w:val="%6."/>
+      <w:lvlJc w:val="right"/>
+      <w:pPr>
+        <w:ind w:left="4320" w:hanging="180"/>
+      </w:pPr>
+    </w:lvl>
+    <w:lvl w:ilvl="6" w:tplc="040B000F" w:tentative="1">
+      <w:start w:val="1"/>
+      <w:numFmt w:val="decimal"/>
+      <w:lvlText w:val="%7."/>
+      <w:lvlJc w:val="left"/>
+      <w:pPr>
+        <w:ind w:left="5040" w:hanging="360"/>
+      </w:pPr>
+    </w:lvl>
+    <w:lvl w:ilvl="7" w:tplc="040B0019" w:tentative="1">
+      <w:start w:val="1"/>
+      <w:numFmt w:val="lowerLetter"/>
+      <w:lvlText w:val="%8."/>
+      <w:lvlJc w:val="left"/>
+      <w:pPr>
+        <w:ind w:left="5760" w:hanging="360"/>
+      </w:pPr>
+    </w:lvl>
+    <w:lvl w:ilvl="8" w:tplc="040B001B" w:tentative="1">
+      <w:start w:val="1"/>
+      <w:numFmt w:val="lowerRoman"/>
+      <w:lvlText w:val="%9."/>
+      <w:lvlJc w:val="right"/>
+      <w:pPr>
+        <w:ind w:left="6480" w:hanging="180"/>
+      </w:pPr>
+    </w:lvl>
+  </w:abstractNum>
+  <w:abstractNum w:abstractNumId="4">
+    <w:nsid w:val="6391725E"/>
+    <w:multiLevelType w:val="hybridMultilevel"/>
+    <w:tmpl w:val="7C1CE5B6"/>
+    <w:lvl w:ilvl="0" w:tplc="040B000F">
+      <w:start w:val="1"/>
+      <w:numFmt w:val="decimal"/>
+      <w:lvlText w:val="%1."/>
+      <w:lvlJc w:val="left"/>
+      <w:pPr>
+        <w:ind w:left="720" w:hanging="360"/>
+      </w:pPr>
+    </w:lvl>
+    <w:lvl w:ilvl="1" w:tplc="040B0019" w:tentative="1">
+      <w:start w:val="1"/>
+      <w:numFmt w:val="lowerLetter"/>
+      <w:lvlText w:val="%2."/>
+      <w:lvlJc w:val="left"/>
+      <w:pPr>
+        <w:ind w:left="1440" w:hanging="360"/>
+      </w:pPr>
+    </w:lvl>
+    <w:lvl w:ilvl="2" w:tplc="040B001B" w:tentative="1">
+      <w:start w:val="1"/>
+      <w:numFmt w:val="lowerRoman"/>
+      <w:lvlText w:val="%3."/>
+      <w:lvlJc w:val="right"/>
+      <w:pPr>
+        <w:ind w:left="2160" w:hanging="180"/>
+      </w:pPr>
+    </w:lvl>
+    <w:lvl w:ilvl="3" w:tplc="040B000F" w:tentative="1">
+      <w:start w:val="1"/>
+      <w:numFmt w:val="decimal"/>
+      <w:lvlText w:val="%4."/>
+      <w:lvlJc w:val="left"/>
+      <w:pPr>
+        <w:ind w:left="2880" w:hanging="360"/>
+      </w:pPr>
+    </w:lvl>
+    <w:lvl w:ilvl="4" w:tplc="040B0019" w:tentative="1">
+      <w:start w:val="1"/>
+      <w:numFmt w:val="lowerLetter"/>
+      <w:lvlText w:val="%5."/>
+      <w:lvlJc w:val="left"/>
+      <w:pPr>
+        <w:ind w:left="3600" w:hanging="360"/>
+      </w:pPr>
+    </w:lvl>
+    <w:lvl w:ilvl="5" w:tplc="040B001B" w:tentative="1">
+      <w:start w:val="1"/>
+      <w:numFmt w:val="lowerRoman"/>
+      <w:lvlText w:val="%6."/>
+      <w:lvlJc w:val="right"/>
+      <w:pPr>
+        <w:ind w:left="4320" w:hanging="180"/>
+      </w:pPr>
+    </w:lvl>
+    <w:lvl w:ilvl="6" w:tplc="040B000F" w:tentative="1">
+      <w:start w:val="1"/>
+      <w:numFmt w:val="decimal"/>
+      <w:lvlText w:val="%7."/>
+      <w:lvlJc w:val="left"/>
+      <w:pPr>
+        <w:ind w:left="5040" w:hanging="360"/>
+      </w:pPr>
+    </w:lvl>
+    <w:lvl w:ilvl="7" w:tplc="040B0019" w:tentative="1">
+      <w:start w:val="1"/>
+      <w:numFmt w:val="lowerLetter"/>
+      <w:lvlText w:val="%8."/>
+      <w:lvlJc w:val="left"/>
+      <w:pPr>
+        <w:ind w:left="5760" w:hanging="360"/>
+      </w:pPr>
+    </w:lvl>
+    <w:lvl w:ilvl="8" w:tplc="040B001B" w:tentative="1">
+      <w:start w:val="1"/>
+      <w:numFmt w:val="lowerRoman"/>
+      <w:lvlText w:val="%9."/>
+      <w:lvlJc w:val="right"/>
+      <w:pPr>
+        <w:ind w:left="6480" w:hanging="180"/>
+      </w:pPr>
+    </w:lvl>
+  </w:abstractNum>
   <w:num w:numId="1">
+    <w:abstractNumId w:val="2"/>
+  </w:num>
+  <w:num w:numId="2">
+    <w:abstractNumId w:val="4"/>
+  </w:num>
+  <w:num w:numId="3">
     <w:abstractNumId w:val="0"/>
+  </w:num>
+  <w:num w:numId="4">
+    <w:abstractNumId w:val="3"/>
+  </w:num>
+  <w:num w:numId="5">
+    <w:abstractNumId w:val="1"/>
   </w:num>
 </w:numbering>
 </file>
@@ -3770,10 +4780,13 @@
     <w:link w:val="Heading1Char"/>
     <w:uiPriority w:val="9"/>
     <w:qFormat/>
-    <w:rsid w:val="001F5EC9"/>
+    <w:rsid w:val="006130CA"/>
     <w:pPr>
       <w:keepNext/>
       <w:keepLines/>
+      <w:numPr>
+        <w:numId w:val="5"/>
+      </w:numPr>
       <w:spacing w:before="480" w:after="0"/>
       <w:outlineLvl w:val="0"/>
     </w:pPr>
@@ -3794,10 +4807,14 @@
     <w:uiPriority w:val="9"/>
     <w:unhideWhenUsed/>
     <w:qFormat/>
-    <w:rsid w:val="00A75867"/>
+    <w:rsid w:val="006130CA"/>
     <w:pPr>
       <w:keepNext/>
       <w:keepLines/>
+      <w:numPr>
+        <w:ilvl w:val="1"/>
+        <w:numId w:val="5"/>
+      </w:numPr>
       <w:spacing w:before="200" w:after="0"/>
       <w:outlineLvl w:val="1"/>
     </w:pPr>
@@ -3822,6 +4839,10 @@
     <w:pPr>
       <w:keepNext/>
       <w:keepLines/>
+      <w:numPr>
+        <w:ilvl w:val="2"/>
+        <w:numId w:val="5"/>
+      </w:numPr>
       <w:spacing w:before="200" w:after="0"/>
       <w:outlineLvl w:val="2"/>
     </w:pPr>
@@ -3835,6 +4856,7 @@
   <w:style w:type="character" w:default="1" w:styleId="DefaultParagraphFont">
     <w:name w:val="Default Paragraph Font"/>
     <w:uiPriority w:val="1"/>
+    <w:semiHidden/>
     <w:unhideWhenUsed/>
   </w:style>
   <w:style w:type="table" w:default="1" w:styleId="TableNormal">
@@ -3863,7 +4885,7 @@
     <w:basedOn w:val="DefaultParagraphFont"/>
     <w:link w:val="Heading1"/>
     <w:uiPriority w:val="9"/>
-    <w:rsid w:val="001F5EC9"/>
+    <w:rsid w:val="006130CA"/>
     <w:rPr>
       <w:rFonts w:asciiTheme="majorHAnsi" w:eastAsiaTheme="majorEastAsia" w:hAnsiTheme="majorHAnsi" w:cstheme="majorBidi"/>
       <w:b/>
@@ -3986,7 +5008,7 @@
     <w:basedOn w:val="DefaultParagraphFont"/>
     <w:link w:val="Heading2"/>
     <w:uiPriority w:val="9"/>
-    <w:rsid w:val="00A75867"/>
+    <w:rsid w:val="006130CA"/>
     <w:rPr>
       <w:rFonts w:asciiTheme="majorHAnsi" w:eastAsiaTheme="majorEastAsia" w:hAnsiTheme="majorHAnsi" w:cstheme="majorBidi"/>
       <w:b/>
@@ -4071,6 +5093,17 @@
       <w:ind w:left="720"/>
       <w:contextualSpacing/>
     </w:pPr>
+  </w:style>
+  <w:style w:type="character" w:styleId="Hyperlink">
+    <w:name w:val="Hyperlink"/>
+    <w:basedOn w:val="DefaultParagraphFont"/>
+    <w:uiPriority w:val="99"/>
+    <w:unhideWhenUsed/>
+    <w:rsid w:val="0025228E"/>
+    <w:rPr>
+      <w:color w:val="0000FF" w:themeColor="hyperlink"/>
+      <w:u w:val="single"/>
+    </w:rPr>
   </w:style>
 </w:styles>
 </file>
@@ -4242,10 +5275,13 @@
     <w:link w:val="Heading1Char"/>
     <w:uiPriority w:val="9"/>
     <w:qFormat/>
-    <w:rsid w:val="001F5EC9"/>
+    <w:rsid w:val="006130CA"/>
     <w:pPr>
       <w:keepNext/>
       <w:keepLines/>
+      <w:numPr>
+        <w:numId w:val="5"/>
+      </w:numPr>
       <w:spacing w:before="480" w:after="0"/>
       <w:outlineLvl w:val="0"/>
     </w:pPr>
@@ -4266,10 +5302,14 @@
     <w:uiPriority w:val="9"/>
     <w:unhideWhenUsed/>
     <w:qFormat/>
-    <w:rsid w:val="00A75867"/>
+    <w:rsid w:val="006130CA"/>
     <w:pPr>
       <w:keepNext/>
       <w:keepLines/>
+      <w:numPr>
+        <w:ilvl w:val="1"/>
+        <w:numId w:val="5"/>
+      </w:numPr>
       <w:spacing w:before="200" w:after="0"/>
       <w:outlineLvl w:val="1"/>
     </w:pPr>
@@ -4294,6 +5334,10 @@
     <w:pPr>
       <w:keepNext/>
       <w:keepLines/>
+      <w:numPr>
+        <w:ilvl w:val="2"/>
+        <w:numId w:val="5"/>
+      </w:numPr>
       <w:spacing w:before="200" w:after="0"/>
       <w:outlineLvl w:val="2"/>
     </w:pPr>
@@ -4307,6 +5351,7 @@
   <w:style w:type="character" w:default="1" w:styleId="DefaultParagraphFont">
     <w:name w:val="Default Paragraph Font"/>
     <w:uiPriority w:val="1"/>
+    <w:semiHidden/>
     <w:unhideWhenUsed/>
   </w:style>
   <w:style w:type="table" w:default="1" w:styleId="TableNormal">
@@ -4335,7 +5380,7 @@
     <w:basedOn w:val="DefaultParagraphFont"/>
     <w:link w:val="Heading1"/>
     <w:uiPriority w:val="9"/>
-    <w:rsid w:val="001F5EC9"/>
+    <w:rsid w:val="006130CA"/>
     <w:rPr>
       <w:rFonts w:asciiTheme="majorHAnsi" w:eastAsiaTheme="majorEastAsia" w:hAnsiTheme="majorHAnsi" w:cstheme="majorBidi"/>
       <w:b/>
@@ -4458,7 +5503,7 @@
     <w:basedOn w:val="DefaultParagraphFont"/>
     <w:link w:val="Heading2"/>
     <w:uiPriority w:val="9"/>
-    <w:rsid w:val="00A75867"/>
+    <w:rsid w:val="006130CA"/>
     <w:rPr>
       <w:rFonts w:asciiTheme="majorHAnsi" w:eastAsiaTheme="majorEastAsia" w:hAnsiTheme="majorHAnsi" w:cstheme="majorBidi"/>
       <w:b/>
@@ -4543,6 +5588,17 @@
       <w:ind w:left="720"/>
       <w:contextualSpacing/>
     </w:pPr>
+  </w:style>
+  <w:style w:type="character" w:styleId="Hyperlink">
+    <w:name w:val="Hyperlink"/>
+    <w:basedOn w:val="DefaultParagraphFont"/>
+    <w:uiPriority w:val="99"/>
+    <w:unhideWhenUsed/>
+    <w:rsid w:val="0025228E"/>
+    <w:rPr>
+      <w:color w:val="0000FF" w:themeColor="hyperlink"/>
+      <w:u w:val="single"/>
+    </w:rPr>
   </w:style>
 </w:styles>
 </file>
@@ -4837,7 +5893,7 @@
 </file>
 
 <file path=customXml/itemProps1.xml><?xml version="1.0" encoding="utf-8"?>
-<ds:datastoreItem xmlns:ds="http://schemas.openxmlformats.org/officeDocument/2006/customXml" ds:itemID="{09235CE7-5688-40E4-9AF5-D376FB70F476}">
+<ds:datastoreItem xmlns:ds="http://schemas.openxmlformats.org/officeDocument/2006/customXml" ds:itemID="{2CA000B8-0AE4-4AC9-881B-B2DAD68A5954}">
   <ds:schemaRefs>
     <ds:schemaRef ds:uri="http://schemas.openxmlformats.org/officeDocument/2006/bibliography"/>
   </ds:schemaRefs>

</xml_diff>

<commit_message>
Documentation about iPod aspect ratio stuff
git-svn-id: https://svn.kapsi.fi/jpa/optofidelity/tvg@1160 e3a754e5-d11d-0410-8d38-ebb782a927b9
</commit_message>
<xml_diff>
--- a/trunk/doc/tvg_manual.docx
+++ b/trunk/doc/tvg_manual.docx
@@ -1549,6 +1549,12 @@
               </w:rPr>
               <w:t>.</w:t>
             </w:r>
+            <w:r>
+              <w:rPr>
+                <w:lang w:val="en-US"/>
+              </w:rPr>
+              <w:t xml:space="preserve"> Set to ‘baseline’ for iPod and other mobile devices.</w:t>
+            </w:r>
           </w:p>
         </w:tc>
       </w:tr>
@@ -2420,6 +2426,7 @@
       <w:pPr>
         <w:pStyle w:val="Quote"/>
         <w:rPr>
+          <w:b/>
           <w:lang w:val="en-US"/>
         </w:rPr>
       </w:pPr>
@@ -2507,6 +2514,100 @@
       </w:r>
       <w:r>
         <w:rPr>
+          <w:b/>
+          <w:lang w:val="en-US"/>
+        </w:rPr>
+        <w:br/>
+      </w:r>
+      <w:r>
+        <w:rPr>
+          <w:lang w:val="en-US"/>
+        </w:rPr>
+        <w:t xml:space="preserve">Resize and change aspect ratio: SET PREPROCESS=! </w:t>
+      </w:r>
+      <w:proofErr w:type="spellStart"/>
+      <w:r>
+        <w:rPr>
+          <w:lang w:val="en-US"/>
+        </w:rPr>
+        <w:t>videos</w:t>
+      </w:r>
+      <w:r>
+        <w:rPr>
+          <w:lang w:val="en-US"/>
+        </w:rPr>
+        <w:t>cale</w:t>
+      </w:r>
+      <w:proofErr w:type="spellEnd"/>
+      <w:r>
+        <w:rPr>
+          <w:lang w:val="en-US"/>
+        </w:rPr>
+        <w:t xml:space="preserve"> ! </w:t>
+      </w:r>
+      <w:proofErr w:type="gramStart"/>
+      <w:r>
+        <w:rPr>
+          <w:lang w:val="en-US"/>
+        </w:rPr>
+        <w:t>video/x-raw-</w:t>
+      </w:r>
+      <w:proofErr w:type="spellStart"/>
+      <w:r>
+        <w:rPr>
+          <w:lang w:val="en-US"/>
+        </w:rPr>
+        <w:t>yuv,</w:t>
+      </w:r>
+      <w:proofErr w:type="gramEnd"/>
+      <w:r>
+        <w:rPr>
+          <w:lang w:val="en-US"/>
+        </w:rPr>
+        <w:t>width</w:t>
+      </w:r>
+      <w:proofErr w:type="spellEnd"/>
+      <w:r>
+        <w:rPr>
+          <w:lang w:val="en-US"/>
+        </w:rPr>
+        <w:t>=</w:t>
+      </w:r>
+      <w:r>
+        <w:rPr>
+          <w:b/>
+          <w:lang w:val="en-US"/>
+        </w:rPr>
+        <w:t>320</w:t>
+      </w:r>
+      <w:r>
+        <w:rPr>
+          <w:lang w:val="en-US"/>
+        </w:rPr>
+        <w:t>,height=</w:t>
+      </w:r>
+      <w:r>
+        <w:rPr>
+          <w:b/>
+          <w:lang w:val="en-US"/>
+        </w:rPr>
+        <w:t>240</w:t>
+      </w:r>
+      <w:r>
+        <w:rPr>
+          <w:lang w:val="en-US"/>
+        </w:rPr>
+        <w:t>,pixel-aspect-ratio=</w:t>
+      </w:r>
+      <w:r>
+        <w:rPr>
+          <w:b/>
+          <w:lang w:val="en-US"/>
+        </w:rPr>
+        <w:t>1/1</w:t>
+      </w:r>
+      <w:r>
+        <w:rPr>
           <w:lang w:val="en-US"/>
         </w:rPr>
         <w:br/>
@@ -2762,112 +2863,6 @@
         </w:rPr>
         <w:t>-lines should remain commented out.</w:t>
       </w:r>
-    </w:p>
-    <w:p>
-      <w:pPr>
-        <w:rPr>
-          <w:lang w:val="en-US"/>
-        </w:rPr>
-      </w:pPr>
-      <w:r>
-        <w:rPr>
-          <w:lang w:val="en-US"/>
-        </w:rPr>
-        <w:t xml:space="preserve">Note that a non-integer </w:t>
-      </w:r>
-      <w:proofErr w:type="spellStart"/>
-      <w:r>
-        <w:rPr>
-          <w:lang w:val="en-US"/>
-        </w:rPr>
-        <w:t>framerate</w:t>
-      </w:r>
-      <w:proofErr w:type="spellEnd"/>
-      <w:r>
-        <w:rPr>
-          <w:lang w:val="en-US"/>
-        </w:rPr>
-        <w:t xml:space="preserve"> should be given as a fraction. For example 59.94 FPS equals 60000/1001.</w:t>
-      </w:r>
-    </w:p>
-    <w:p>
-      <w:pPr>
-        <w:pStyle w:val="Heading2"/>
-        <w:rPr>
-          <w:lang w:val="en-US"/>
-        </w:rPr>
-      </w:pPr>
-      <w:r>
-        <w:rPr>
-          <w:lang w:val="en-US"/>
-        </w:rPr>
-        <w:t>Length of the test video</w:t>
-      </w:r>
-    </w:p>
-    <w:p>
-      <w:pPr>
-        <w:rPr>
-          <w:lang w:val="en-US"/>
-        </w:rPr>
-      </w:pPr>
-      <w:r>
-        <w:rPr>
-          <w:lang w:val="en-US"/>
-        </w:rPr>
-        <w:t xml:space="preserve">The test video consists of the first </w:t>
-      </w:r>
-      <w:r>
-        <w:rPr>
-          <w:b/>
-          <w:lang w:val="en-US"/>
-        </w:rPr>
-        <w:t>NUM_BUFFERS</w:t>
-      </w:r>
-      <w:r>
-        <w:rPr>
-          <w:lang w:val="en-US"/>
-        </w:rPr>
-        <w:t xml:space="preserve"> frames of the input video repeated </w:t>
-      </w:r>
-      <w:r>
-        <w:rPr>
-          <w:b/>
-          <w:lang w:val="en-US"/>
-        </w:rPr>
-        <w:t>REPEAT</w:t>
-      </w:r>
-      <w:r>
-        <w:rPr>
-          <w:lang w:val="en-US"/>
-        </w:rPr>
-        <w:t xml:space="preserve"> number of times:</w:t>
-      </w:r>
-    </w:p>
-    <w:p>
-      <w:pPr>
-        <w:pStyle w:val="Quote"/>
-        <w:rPr>
-          <w:lang w:val="en-US"/>
-        </w:rPr>
-      </w:pPr>
-      <w:r>
-        <w:rPr>
-          <w:lang w:val="en-US"/>
-        </w:rPr>
-        <w:t>SET NUM_BUFFERS=64</w:t>
-      </w:r>
-      <w:r>
-        <w:rPr>
-          <w:lang w:val="en-US"/>
-        </w:rPr>
-        <w:br/>
-      </w:r>
-      <w:r>
-        <w:rPr>
-          <w:lang w:val="en-US"/>
-        </w:rPr>
-        <w:t>SET REPEAT=5</w:t>
-      </w:r>
       <w:bookmarkStart w:id="0" w:name="_GoBack"/>
       <w:bookmarkEnd w:id="0"/>
     </w:p>
@@ -2881,6 +2876,168 @@
         <w:rPr>
           <w:lang w:val="en-US"/>
         </w:rPr>
+        <w:t xml:space="preserve">Note that a non-integer </w:t>
+      </w:r>
+      <w:proofErr w:type="spellStart"/>
+      <w:r>
+        <w:rPr>
+          <w:lang w:val="en-US"/>
+        </w:rPr>
+        <w:t>framerate</w:t>
+      </w:r>
+      <w:proofErr w:type="spellEnd"/>
+      <w:r>
+        <w:rPr>
+          <w:lang w:val="en-US"/>
+        </w:rPr>
+        <w:t xml:space="preserve"> should be given as a fraction. For example 59.94 FPS equals 60000/1001.</w:t>
+      </w:r>
+    </w:p>
+    <w:p>
+      <w:pPr>
+        <w:rPr>
+          <w:lang w:val="en-US"/>
+        </w:rPr>
+      </w:pPr>
+      <w:r>
+        <w:rPr>
+          <w:lang w:val="en-US"/>
+        </w:rPr>
+        <w:t xml:space="preserve">The pixel aspect ratio is used by some video players to rescale the video at the playback time. For example, </w:t>
+      </w:r>
+      <w:proofErr w:type="spellStart"/>
+      <w:r>
+        <w:rPr>
+          <w:lang w:val="en-US"/>
+        </w:rPr>
+        <w:t>iOS</w:t>
+      </w:r>
+      <w:proofErr w:type="spellEnd"/>
+      <w:r>
+        <w:rPr>
+          <w:lang w:val="en-US"/>
+        </w:rPr>
+        <w:t xml:space="preserve"> devices have </w:t>
+      </w:r>
+      <w:proofErr w:type="gramStart"/>
+      <w:r>
+        <w:rPr>
+          <w:lang w:val="en-US"/>
+        </w:rPr>
+        <w:t>a 3:2 screen</w:t>
+      </w:r>
+      <w:proofErr w:type="gramEnd"/>
+      <w:r>
+        <w:rPr>
+          <w:lang w:val="en-US"/>
+        </w:rPr>
+        <w:t xml:space="preserve"> but expect 320x240 video (4:3). To make full-screen video for these devices, pixel-aspect-ratio must be set to (3:2)</w:t>
+      </w:r>
+      <w:proofErr w:type="gramStart"/>
+      <w:r>
+        <w:rPr>
+          <w:lang w:val="en-US"/>
+        </w:rPr>
+        <w:t>/(</w:t>
+      </w:r>
+      <w:proofErr w:type="gramEnd"/>
+      <w:r>
+        <w:rPr>
+          <w:lang w:val="en-US"/>
+        </w:rPr>
+        <w:t>4:3) = 9:8.</w:t>
+      </w:r>
+    </w:p>
+    <w:p>
+      <w:pPr>
+        <w:pStyle w:val="Heading2"/>
+        <w:rPr>
+          <w:lang w:val="en-US"/>
+        </w:rPr>
+      </w:pPr>
+      <w:r>
+        <w:rPr>
+          <w:lang w:val="en-US"/>
+        </w:rPr>
+        <w:lastRenderedPageBreak/>
+        <w:t>Length of the test video</w:t>
+      </w:r>
+    </w:p>
+    <w:p>
+      <w:pPr>
+        <w:rPr>
+          <w:lang w:val="en-US"/>
+        </w:rPr>
+      </w:pPr>
+      <w:r>
+        <w:rPr>
+          <w:lang w:val="en-US"/>
+        </w:rPr>
+        <w:t xml:space="preserve">The test video consists of the first </w:t>
+      </w:r>
+      <w:r>
+        <w:rPr>
+          <w:b/>
+          <w:lang w:val="en-US"/>
+        </w:rPr>
+        <w:t>NUM_BUFFERS</w:t>
+      </w:r>
+      <w:r>
+        <w:rPr>
+          <w:lang w:val="en-US"/>
+        </w:rPr>
+        <w:t xml:space="preserve"> frames of the input video repeated </w:t>
+      </w:r>
+      <w:r>
+        <w:rPr>
+          <w:b/>
+          <w:lang w:val="en-US"/>
+        </w:rPr>
+        <w:t>REPEAT</w:t>
+      </w:r>
+      <w:r>
+        <w:rPr>
+          <w:lang w:val="en-US"/>
+        </w:rPr>
+        <w:t xml:space="preserve"> number of times:</w:t>
+      </w:r>
+    </w:p>
+    <w:p>
+      <w:pPr>
+        <w:pStyle w:val="Quote"/>
+        <w:rPr>
+          <w:lang w:val="en-US"/>
+        </w:rPr>
+      </w:pPr>
+      <w:r>
+        <w:rPr>
+          <w:lang w:val="en-US"/>
+        </w:rPr>
+        <w:t>SET NUM_BUFFERS=64</w:t>
+      </w:r>
+      <w:r>
+        <w:rPr>
+          <w:lang w:val="en-US"/>
+        </w:rPr>
+        <w:br/>
+      </w:r>
+      <w:r>
+        <w:rPr>
+          <w:lang w:val="en-US"/>
+        </w:rPr>
+        <w:t>SET REPEAT=5</w:t>
+      </w:r>
+    </w:p>
+    <w:p>
+      <w:pPr>
+        <w:rPr>
+          <w:lang w:val="en-US"/>
+        </w:rPr>
+      </w:pPr>
+      <w:r>
+        <w:rPr>
+          <w:lang w:val="en-US"/>
+        </w:rPr>
         <w:t>The number of buffers should not be larger than what can be expressed using the frame id bits defined in the layout image. For example, 8 bits can represent up to 2</w:t>
       </w:r>
       <w:r>
@@ -2913,7 +3070,6 @@
         <w:rPr>
           <w:lang w:val="en-US"/>
         </w:rPr>
-        <w:lastRenderedPageBreak/>
         <w:t>The repeat count can be 1 or larger.</w:t>
       </w:r>
     </w:p>
@@ -3502,6 +3658,7 @@
         <w:rPr>
           <w:lang w:val="en-US"/>
         </w:rPr>
+        <w:lastRenderedPageBreak/>
         <w:t>All markers do not need to be included. It is enough to include as many frame ids as are necessary to identify the wanted number of frames.</w:t>
       </w:r>
       <w:r>
@@ -3553,7 +3710,6 @@
         <w:rPr>
           <w:lang w:val="en-US"/>
         </w:rPr>
-        <w:lastRenderedPageBreak/>
         <w:t>Audio support</w:t>
       </w:r>
     </w:p>
@@ -5906,7 +6062,7 @@
 </file>
 
 <file path=customXml/itemProps1.xml><?xml version="1.0" encoding="utf-8"?>
-<ds:datastoreItem xmlns:ds="http://schemas.openxmlformats.org/officeDocument/2006/customXml" ds:itemID="{65CD13FB-19E5-455F-BD1A-E4D4C4546956}">
+<ds:datastoreItem xmlns:ds="http://schemas.openxmlformats.org/officeDocument/2006/customXml" ds:itemID="{A7121AE0-BD01-4CA4-B6C7-9733EF9B0624}">
   <ds:schemaRefs>
     <ds:schemaRef ds:uri="http://schemas.openxmlformats.org/officeDocument/2006/bibliography"/>
   </ds:schemaRefs>

</xml_diff>